<commit_message>
Update Task 01 Report with Todo list app title
</commit_message>
<xml_diff>
--- a/Report/Task_01_Report.docx
+++ b/Report/Task_01_Report.docx
@@ -21,6 +21,30 @@
           <w:szCs w:val="36"/>
         </w:rPr>
         <w:t>Project 1: Develop a Todo List App with Redux</w:t>
+      </w:r>
+    </w:p>
+    <w:p>
+      <w:pPr>
+        <w:jc w:val="center"/>
+        <w:rPr>
+          <w:rFonts w:ascii="Times New Roman" w:hAnsi="Times New Roman" w:cs="Times New Roman"/>
+          <w:b/>
+          <w:bCs/>
+          <w:sz w:val="36"/>
+          <w:szCs w:val="36"/>
+          <w:u w:val="single"/>
+        </w:rPr>
+      </w:pPr>
+      <w:r>
+        <w:rPr>
+          <w:rFonts w:ascii="Times New Roman" w:hAnsi="Times New Roman" w:cs="Times New Roman"/>
+          <w:b/>
+          <w:bCs/>
+          <w:sz w:val="36"/>
+          <w:szCs w:val="36"/>
+          <w:u w:val="single"/>
+        </w:rPr>
+        <w:t>Title: Todo list app</w:t>
       </w:r>
     </w:p>
     <w:p>
@@ -917,6 +941,7 @@
   <w:style w:type="character" w:default="1" w:styleId="DefaultParagraphFont">
     <w:name w:val="Default Paragraph Font"/>
     <w:uiPriority w:val="1"/>
+    <w:semiHidden/>
     <w:unhideWhenUsed/>
   </w:style>
   <w:style w:type="table" w:default="1" w:styleId="TableNormal">

</xml_diff>